<commit_message>
German version and other updates
</commit_message>
<xml_diff>
--- a/Les 1A - Unplugged - Robot smeert boterham/Verbruikscijfers.docx
+++ b/Les 1A - Unplugged - Robot smeert boterham/Verbruikscijfers.docx
@@ -161,7 +161,10 @@
         </w:numPr>
       </w:pPr>
       <w:r>
-        <w:t>Doosjes: 8 gram per etende leerling</w:t>
+        <w:t>Margarine</w:t>
+      </w:r>
+      <w:r>
+        <w:t>: 8 gram per etende leerling</w:t>
       </w:r>
     </w:p>
     <w:p/>

</xml_diff>